<commit_message>
fix cover change fakultas ilmu komputer
</commit_message>
<xml_diff>
--- a/files/cover/cover.docx
+++ b/files/cover/cover.docx
@@ -448,7 +448,18 @@
           <w:szCs w:val="36"/>
           <w:lang w:val="en-US"/>
         </w:rPr>
-        <w:t>FAKULTAS TEKNIK</w:t>
+        <w:t xml:space="preserve">FAKULTAS </w:t>
+      </w:r>
+      <w:r>
+        <w:rPr>
+          <w:rFonts w:ascii="Times New Roman" w:hAnsi="Times New Roman" w:cs="Times New Roman"/>
+          <w:b/>
+          <w:bCs/>
+          <w:sz w:val="36"/>
+          <w:szCs w:val="36"/>
+          <w:lang w:val="en-US"/>
+        </w:rPr>
+        <w:t>ILMU KOMPUTER</w:t>
       </w:r>
     </w:p>
     <w:p>

</xml_diff>